<commit_message>
add UC Thong ke
</commit_message>
<xml_diff>
--- a/DacTaTeam2/1412328_ThongKe.docx
+++ b/DacTaTeam2/1412328_ThongKe.docx
@@ -1070,21 +1070,21 @@
     <w:tbl>
       <w:tblPr>
         <w:tblStyle w:val="TableGrid"/>
-        <w:tblW w:w="0" w:type="auto"/>
+        <w:tblW w:w="9365" w:type="dxa"/>
         <w:tblInd w:w="360" w:type="dxa"/>
         <w:tblLook w:val="04A0" w:firstRow="1" w:lastRow="0" w:firstColumn="1" w:lastColumn="0" w:noHBand="0" w:noVBand="1"/>
       </w:tblPr>
       <w:tblGrid>
-        <w:gridCol w:w="1188"/>
-        <w:gridCol w:w="7830"/>
+        <w:gridCol w:w="786"/>
+        <w:gridCol w:w="8579"/>
       </w:tblGrid>
       <w:tr>
         <w:trPr>
-          <w:trHeight w:val="80"/>
+          <w:trHeight w:val="81"/>
         </w:trPr>
         <w:tc>
           <w:tcPr>
-            <w:tcW w:w="1188" w:type="dxa"/>
+            <w:tcW w:w="786" w:type="dxa"/>
             <w:shd w:val="clear" w:color="auto" w:fill="A6A6A6" w:themeFill="background1" w:themeFillShade="A6"/>
           </w:tcPr>
           <w:p>
@@ -1098,7 +1098,7 @@
         </w:tc>
         <w:tc>
           <w:tcPr>
-            <w:tcW w:w="7830" w:type="dxa"/>
+            <w:tcW w:w="8579" w:type="dxa"/>
             <w:shd w:val="clear" w:color="auto" w:fill="A6A6A6" w:themeFill="background1" w:themeFillShade="A6"/>
           </w:tcPr>
           <w:p>
@@ -1123,11 +1123,11 @@
       </w:tr>
       <w:tr>
         <w:trPr>
-          <w:trHeight w:val="80"/>
+          <w:trHeight w:val="81"/>
         </w:trPr>
         <w:tc>
           <w:tcPr>
-            <w:tcW w:w="1188" w:type="dxa"/>
+            <w:tcW w:w="786" w:type="dxa"/>
             <w:shd w:val="clear" w:color="auto" w:fill="A6A6A6" w:themeFill="background1" w:themeFillShade="A6"/>
           </w:tcPr>
           <w:p>
@@ -1151,7 +1151,7 @@
         </w:tc>
         <w:tc>
           <w:tcPr>
-            <w:tcW w:w="7830" w:type="dxa"/>
+            <w:tcW w:w="8579" w:type="dxa"/>
           </w:tcPr>
           <w:p>
             <w:pPr>
@@ -1177,11 +1177,11 @@
       </w:tr>
       <w:tr>
         <w:trPr>
-          <w:trHeight w:val="80"/>
+          <w:trHeight w:val="81"/>
         </w:trPr>
         <w:tc>
           <w:tcPr>
-            <w:tcW w:w="1188" w:type="dxa"/>
+            <w:tcW w:w="786" w:type="dxa"/>
             <w:shd w:val="clear" w:color="auto" w:fill="A6A6A6" w:themeFill="background1" w:themeFillShade="A6"/>
           </w:tcPr>
           <w:p>
@@ -1205,7 +1205,7 @@
         </w:tc>
         <w:tc>
           <w:tcPr>
-            <w:tcW w:w="7830" w:type="dxa"/>
+            <w:tcW w:w="8579" w:type="dxa"/>
           </w:tcPr>
           <w:p>
             <w:pPr>
@@ -1231,11 +1231,11 @@
       </w:tr>
       <w:tr>
         <w:trPr>
-          <w:trHeight w:val="5424"/>
+          <w:trHeight w:val="5516"/>
         </w:trPr>
         <w:tc>
           <w:tcPr>
-            <w:tcW w:w="1188" w:type="dxa"/>
+            <w:tcW w:w="786" w:type="dxa"/>
             <w:shd w:val="clear" w:color="auto" w:fill="A6A6A6" w:themeFill="background1" w:themeFillShade="A6"/>
           </w:tcPr>
           <w:p>
@@ -1260,22 +1260,21 @@
         </w:tc>
         <w:tc>
           <w:tcPr>
-            <w:tcW w:w="7830" w:type="dxa"/>
+            <w:tcW w:w="8579" w:type="dxa"/>
           </w:tcPr>
           <w:p>
             <w:pPr>
               <w:pStyle w:val="MyTable1"/>
             </w:pPr>
-            <w:bookmarkStart w:id="0" w:name="_GoBack"/>
             <w:r>
               <w:rPr>
                 <w:noProof/>
               </w:rPr>
               <w:drawing>
                 <wp:inline distT="0" distB="0" distL="0" distR="0">
-                  <wp:extent cx="4694356" cy="2638400"/>
+                  <wp:extent cx="5238750" cy="3924300"/>
                   <wp:effectExtent l="0" t="0" r="0" b="0"/>
-                  <wp:docPr id="2" name="Picture 2" descr="D:\HOC 2017 - 2018\PTUDHTTTHD\Do An\UCthongke.png"/>
+                  <wp:docPr id="1" name="Picture 1" descr="D:\HOC 2017 - 2018\PTUDHTTTHD\Do An\UCThongKe.png"/>
                   <wp:cNvGraphicFramePr>
                     <a:graphicFrameLocks xmlns:a="http://schemas.openxmlformats.org/drawingml/2006/main" noChangeAspect="1"/>
                   </wp:cNvGraphicFramePr>
@@ -1283,7 +1282,7 @@
                     <a:graphicData uri="http://schemas.openxmlformats.org/drawingml/2006/picture">
                       <pic:pic xmlns:pic="http://schemas.openxmlformats.org/drawingml/2006/picture">
                         <pic:nvPicPr>
-                          <pic:cNvPr id="0" name="Picture 1" descr="D:\HOC 2017 - 2018\PTUDHTTTHD\Do An\UCthongke.png"/>
+                          <pic:cNvPr id="0" name="Picture 1" descr="D:\HOC 2017 - 2018\PTUDHTTTHD\Do An\UCThongKe.png"/>
                           <pic:cNvPicPr>
                             <a:picLocks noChangeAspect="1" noChangeArrowheads="1"/>
                           </pic:cNvPicPr>
@@ -1304,7 +1303,7 @@
                         <pic:spPr bwMode="auto">
                           <a:xfrm>
                             <a:off x="0" y="0"/>
-                            <a:ext cx="4728322" cy="2657490"/>
+                            <a:ext cx="5238750" cy="3924300"/>
                           </a:xfrm>
                           <a:prstGeom prst="rect">
                             <a:avLst/>
@@ -1320,9 +1319,10 @@
                 </wp:inline>
               </w:drawing>
             </w:r>
-            <w:bookmarkEnd w:id="0"/>
           </w:p>
         </w:tc>
+        <w:bookmarkStart w:id="0" w:name="_GoBack"/>
+        <w:bookmarkEnd w:id="0"/>
       </w:tr>
     </w:tbl>
     <w:p>

</xml_diff>